<commit_message>
Updated Services, Controller, Added DTO,Mapper
</commit_message>
<xml_diff>
--- a/src/main/resources/template.docx
+++ b/src/main/resources/template.docx
@@ -32,7 +32,26 @@
           <w:u w:val="single"/>
         </w:rPr>
         <w:tab/>
-        <w:t>№01</w:t>
+        <w:t>№</w:t>
+      </w:r>
+      <w:r>
+        <w:rPr>
+          <w:u w:val="single"/>
+        </w:rPr>
+        <w:t>{{</w:t>
+      </w:r>
+      <w:r>
+        <w:rPr>
+          <w:u w:val="single"/>
+          <w:lang w:val="en-US"/>
+        </w:rPr>
+        <w:t>id</w:t>
+      </w:r>
+      <w:r>
+        <w:rPr>
+          <w:u w:val="single"/>
+        </w:rPr>
+        <w:t>}}</w:t>
       </w:r>
       <w:r>
         <w:rPr>
@@ -77,7 +96,29 @@
           <w:sz w:val="24"/>
           <w:szCs w:val="24"/>
         </w:rPr>
-        <w:t xml:space="preserve"> “</w:t>
+        <w:t xml:space="preserve"> </w:t>
+      </w:r>
+      <w:r>
+        <w:rPr>
+          <w:sz w:val="24"/>
+          <w:szCs w:val="24"/>
+        </w:rPr>
+        <w:t>{{</w:t>
+      </w:r>
+      <w:r>
+        <w:rPr>
+          <w:sz w:val="24"/>
+          <w:szCs w:val="24"/>
+          <w:lang w:val="en-US"/>
+        </w:rPr>
+        <w:t>date</w:t>
+      </w:r>
+      <w:r>
+        <w:rPr>
+          <w:sz w:val="24"/>
+          <w:szCs w:val="24"/>
+        </w:rPr>
+        <w:t>}}</w:t>
       </w:r>
       <w:r>
         <w:rPr>
@@ -85,60 +126,6 @@
           <w:iCs/>
           <w:sz w:val="24"/>
           <w:szCs w:val="24"/>
-          <w:u w:val="single"/>
-        </w:rPr>
-        <w:t>10</w:t>
-      </w:r>
-      <w:r>
-        <w:rPr>
-          <w:sz w:val="24"/>
-          <w:szCs w:val="24"/>
-        </w:rPr>
-        <w:t xml:space="preserve">” </w:t>
-      </w:r>
-      <w:r>
-        <w:rPr>
-          <w:i/>
-          <w:iCs/>
-          <w:sz w:val="24"/>
-          <w:szCs w:val="24"/>
-          <w:u w:val="single"/>
-        </w:rPr>
-        <w:t>июня</w:t>
-      </w:r>
-      <w:r>
-        <w:rPr>
-          <w:i/>
-          <w:iCs/>
-          <w:sz w:val="24"/>
-          <w:szCs w:val="24"/>
-        </w:rPr>
-        <w:t xml:space="preserve"> 20</w:t>
-      </w:r>
-      <w:r>
-        <w:rPr>
-          <w:i/>
-          <w:iCs/>
-          <w:sz w:val="24"/>
-          <w:szCs w:val="24"/>
-        </w:rPr>
-        <w:t>2</w:t>
-      </w:r>
-      <w:r>
-        <w:rPr>
-          <w:i/>
-          <w:iCs/>
-          <w:sz w:val="24"/>
-          <w:szCs w:val="24"/>
-        </w:rPr>
-        <w:t>2</w:t>
-      </w:r>
-      <w:r>
-        <w:rPr>
-          <w:i/>
-          <w:iCs/>
-          <w:sz w:val="24"/>
-          <w:szCs w:val="24"/>
         </w:rPr>
         <w:t xml:space="preserve"> года</w:t>
       </w:r>
@@ -182,12 +169,66 @@
       </w:pPr>
       <w:r>
         <w:rPr>
+          <w:sz w:val="24"/>
+          <w:szCs w:val="24"/>
+          <w:u w:val="single"/>
+        </w:rPr>
+        <w:t>{{</w:t>
+      </w:r>
+      <w:proofErr w:type="spellStart"/>
+      <w:r>
+        <w:rPr>
+          <w:sz w:val="24"/>
+          <w:szCs w:val="24"/>
+          <w:u w:val="single"/>
+          <w:lang w:val="en-US"/>
+        </w:rPr>
+        <w:t>orient</w:t>
+      </w:r>
+      <w:r>
+        <w:rPr>
+          <w:sz w:val="24"/>
+          <w:szCs w:val="24"/>
+          <w:u w:val="single"/>
+          <w:lang w:val="en-US"/>
+        </w:rPr>
+        <w:t>ation</w:t>
+      </w:r>
+      <w:r>
+        <w:rPr>
+          <w:sz w:val="24"/>
+          <w:szCs w:val="24"/>
+          <w:u w:val="single"/>
+          <w:lang w:val="en-US"/>
+        </w:rPr>
+        <w:t>C</w:t>
+      </w:r>
+      <w:r>
+        <w:rPr>
+          <w:sz w:val="24"/>
+          <w:szCs w:val="24"/>
+          <w:u w:val="single"/>
+          <w:lang w:val="en-US"/>
+        </w:rPr>
+        <w:t>ode</w:t>
+      </w:r>
+      <w:proofErr w:type="spellEnd"/>
+      <w:r>
+        <w:rPr>
+          <w:sz w:val="24"/>
+          <w:szCs w:val="24"/>
+          <w:u w:val="single"/>
+        </w:rPr>
+        <w:t>}}</w:t>
+      </w:r>
+      <w:r>
+        <w:rPr>
           <w:i/>
           <w:sz w:val="24"/>
           <w:szCs w:val="24"/>
           <w:u w:val="single"/>
         </w:rPr>
-        <w:t>38.03.05</w:t>
+        <w:t xml:space="preserve"> </w:t>
       </w:r>
       <w:r>
         <w:rPr>
@@ -196,24 +237,61 @@
           <w:szCs w:val="24"/>
           <w:u w:val="single"/>
         </w:rPr>
-        <w:t xml:space="preserve"> </w:t>
-      </w:r>
-      <w:r>
-        <w:rPr>
-          <w:i/>
-          <w:sz w:val="24"/>
-          <w:szCs w:val="24"/>
-          <w:u w:val="single"/>
-        </w:rPr>
-        <w:tab/>
-      </w:r>
-      <w:r>
-        <w:rPr>
-          <w:sz w:val="24"/>
-          <w:szCs w:val="24"/>
-          <w:u w:val="single"/>
-        </w:rPr>
-        <w:t>Бизнес-информатика</w:t>
+        <w:tab/>
+      </w:r>
+      <w:r>
+        <w:rPr>
+          <w:sz w:val="24"/>
+          <w:szCs w:val="24"/>
+          <w:u w:val="single"/>
+        </w:rPr>
+        <w:t>{{</w:t>
+      </w:r>
+      <w:proofErr w:type="spellStart"/>
+      <w:r>
+        <w:rPr>
+          <w:sz w:val="24"/>
+          <w:szCs w:val="24"/>
+          <w:u w:val="single"/>
+          <w:lang w:val="en-US"/>
+        </w:rPr>
+        <w:t>ori</w:t>
+      </w:r>
+      <w:r>
+        <w:rPr>
+          <w:sz w:val="24"/>
+          <w:szCs w:val="24"/>
+          <w:u w:val="single"/>
+          <w:lang w:val="en-US"/>
+        </w:rPr>
+        <w:t>ent</w:t>
+      </w:r>
+      <w:r>
+        <w:rPr>
+          <w:sz w:val="24"/>
+          <w:szCs w:val="24"/>
+          <w:u w:val="single"/>
+          <w:lang w:val="en-US"/>
+        </w:rPr>
+        <w:t>ation</w:t>
+      </w:r>
+      <w:r>
+        <w:rPr>
+          <w:sz w:val="24"/>
+          <w:szCs w:val="24"/>
+          <w:u w:val="single"/>
+          <w:lang w:val="en-US"/>
+        </w:rPr>
+        <w:t>Name</w:t>
+      </w:r>
+      <w:proofErr w:type="spellEnd"/>
+      <w:r>
+        <w:rPr>
+          <w:sz w:val="24"/>
+          <w:szCs w:val="24"/>
+          <w:u w:val="single"/>
+        </w:rPr>
+        <w:t>}}</w:t>
       </w:r>
       <w:r>
         <w:rPr>
@@ -363,7 +441,41 @@
           <w:u w:val="single"/>
         </w:rPr>
         <w:tab/>
-        <w:t>№02</w:t>
+      </w:r>
+      <w:r>
+        <w:rPr>
+          <w:u w:val="single"/>
+        </w:rPr>
+        <w:t>{{</w:t>
+      </w:r>
+      <w:proofErr w:type="spellStart"/>
+      <w:r>
+        <w:rPr>
+          <w:u w:val="single"/>
+          <w:lang w:val="en-US"/>
+        </w:rPr>
+        <w:t>student</w:t>
+      </w:r>
+      <w:r>
+        <w:rPr>
+          <w:u w:val="single"/>
+          <w:lang w:val="en-US"/>
+        </w:rPr>
+        <w:t>N</w:t>
+      </w:r>
+      <w:r>
+        <w:rPr>
+          <w:u w:val="single"/>
+          <w:lang w:val="en-US"/>
+        </w:rPr>
+        <w:t>ame</w:t>
+      </w:r>
+      <w:proofErr w:type="spellEnd"/>
+      <w:r>
+        <w:rPr>
+          <w:u w:val="single"/>
+        </w:rPr>
+        <w:t>}}</w:t>
       </w:r>
       <w:r>
         <w:rPr>
@@ -416,7 +528,28 @@
           <w:u w:val="single"/>
         </w:rPr>
         <w:tab/>
-        <w:t>№03</w:t>
+      </w:r>
+      <w:r>
+        <w:rPr>
+          <w:sz w:val="24"/>
+          <w:u w:val="single"/>
+        </w:rPr>
+        <w:t>{{</w:t>
+      </w:r>
+      <w:r>
+        <w:rPr>
+          <w:sz w:val="24"/>
+          <w:u w:val="single"/>
+          <w:lang w:val="en-US"/>
+        </w:rPr>
+        <w:t>theme</w:t>
+      </w:r>
+      <w:r>
+        <w:rPr>
+          <w:sz w:val="24"/>
+          <w:u w:val="single"/>
+        </w:rPr>
+        <w:t>}}</w:t>
       </w:r>
       <w:r>
         <w:rPr>
@@ -450,7 +583,46 @@
           <w:u w:val="single"/>
         </w:rPr>
         <w:tab/>
-        <w:t>№04</w:t>
+      </w:r>
+      <w:r>
+        <w:rPr>
+          <w:sz w:val="24"/>
+          <w:u w:val="single"/>
+        </w:rPr>
+        <w:t>{{</w:t>
+      </w:r>
+      <w:proofErr w:type="spellStart"/>
+      <w:r>
+        <w:rPr>
+          <w:sz w:val="24"/>
+          <w:u w:val="single"/>
+          <w:lang w:val="en-US"/>
+        </w:rPr>
+        <w:t>department</w:t>
+      </w:r>
+      <w:r>
+        <w:rPr>
+          <w:sz w:val="24"/>
+          <w:u w:val="single"/>
+          <w:lang w:val="en-US"/>
+        </w:rPr>
+        <w:t>N</w:t>
+      </w:r>
+      <w:r>
+        <w:rPr>
+          <w:sz w:val="24"/>
+          <w:u w:val="single"/>
+          <w:lang w:val="en-US"/>
+        </w:rPr>
+        <w:t>ame</w:t>
+      </w:r>
+      <w:proofErr w:type="spellEnd"/>
+      <w:r>
+        <w:rPr>
+          <w:sz w:val="24"/>
+          <w:u w:val="single"/>
+        </w:rPr>
+        <w:t>}}</w:t>
       </w:r>
       <w:r>
         <w:rPr>
@@ -599,6 +771,7 @@
         </w:rPr>
         <w:t xml:space="preserve">д.ф.-м.н., профессор </w:t>
       </w:r>
+      <w:proofErr w:type="spellStart"/>
       <w:r>
         <w:rPr>
           <w:sz w:val="26"/>
@@ -606,6 +779,7 @@
         </w:rPr>
         <w:t>Крянев</w:t>
       </w:r>
+      <w:proofErr w:type="spellEnd"/>
       <w:r>
         <w:rPr>
           <w:sz w:val="26"/>
@@ -809,13 +983,59 @@
           <w:u w:val="single"/>
         </w:rPr>
       </w:pPr>
-      <w:r>
-        <w:rPr>
-          <w:sz w:val="24"/>
-          <w:szCs w:val="24"/>
-          <w:u w:val="single"/>
-        </w:rPr>
-        <w:t>Фраленко В.П., в.н.с. ИПС им. А.К. Айламазяна РАН к.т.н.</w:t>
+      <w:proofErr w:type="spellStart"/>
+      <w:r>
+        <w:rPr>
+          <w:sz w:val="24"/>
+          <w:szCs w:val="24"/>
+          <w:u w:val="single"/>
+        </w:rPr>
+        <w:t>Фраленко</w:t>
+      </w:r>
+      <w:proofErr w:type="spellEnd"/>
+      <w:r>
+        <w:rPr>
+          <w:sz w:val="24"/>
+          <w:szCs w:val="24"/>
+          <w:u w:val="single"/>
+        </w:rPr>
+        <w:t xml:space="preserve"> В.П., </w:t>
+      </w:r>
+      <w:proofErr w:type="spellStart"/>
+      <w:r>
+        <w:rPr>
+          <w:sz w:val="24"/>
+          <w:szCs w:val="24"/>
+          <w:u w:val="single"/>
+        </w:rPr>
+        <w:t>в.н.с</w:t>
+      </w:r>
+      <w:proofErr w:type="spellEnd"/>
+      <w:r>
+        <w:rPr>
+          <w:sz w:val="24"/>
+          <w:szCs w:val="24"/>
+          <w:u w:val="single"/>
+        </w:rPr>
+        <w:t xml:space="preserve">. ИПС им. А.К. </w:t>
+      </w:r>
+      <w:proofErr w:type="spellStart"/>
+      <w:r>
+        <w:rPr>
+          <w:sz w:val="24"/>
+          <w:szCs w:val="24"/>
+          <w:u w:val="single"/>
+        </w:rPr>
+        <w:t>Айламазяна</w:t>
+      </w:r>
+      <w:proofErr w:type="spellEnd"/>
+      <w:r>
+        <w:rPr>
+          <w:sz w:val="24"/>
+          <w:szCs w:val="24"/>
+          <w:u w:val="single"/>
+        </w:rPr>
+        <w:t xml:space="preserve"> РАН к.т.н.</w:t>
       </w:r>
     </w:p>
     <w:p>
@@ -836,7 +1056,25 @@
           <w:szCs w:val="24"/>
           <w:u w:val="single"/>
         </w:rPr>
-        <w:t>Николаева О.В., с.н.с. ИПМ им М.В. Келдыша РАН, к.ф.-м.н.</w:t>
+        <w:t xml:space="preserve">Николаева О.В., </w:t>
+      </w:r>
+      <w:proofErr w:type="spellStart"/>
+      <w:r>
+        <w:rPr>
+          <w:sz w:val="24"/>
+          <w:szCs w:val="24"/>
+          <w:u w:val="single"/>
+        </w:rPr>
+        <w:t>с.н.с</w:t>
+      </w:r>
+      <w:proofErr w:type="spellEnd"/>
+      <w:r>
+        <w:rPr>
+          <w:sz w:val="24"/>
+          <w:szCs w:val="24"/>
+          <w:u w:val="single"/>
+        </w:rPr>
+        <w:t>. ИПМ им М.В. Келдыша РАН, к.ф.-м.н.</w:t>
       </w:r>
     </w:p>
     <w:p>
@@ -851,13 +1089,41 @@
           <w:u w:val="single"/>
         </w:rPr>
       </w:pPr>
-      <w:r>
-        <w:rPr>
-          <w:sz w:val="24"/>
-          <w:szCs w:val="24"/>
-          <w:u w:val="single"/>
-        </w:rPr>
-        <w:t>Сагбаев В.Ж., в.н.с. ИПМ им М.В. Келдыша РАН, д.ф.-м.н., доцент</w:t>
+      <w:proofErr w:type="spellStart"/>
+      <w:r>
+        <w:rPr>
+          <w:sz w:val="24"/>
+          <w:szCs w:val="24"/>
+          <w:u w:val="single"/>
+        </w:rPr>
+        <w:t>Сагбаев</w:t>
+      </w:r>
+      <w:proofErr w:type="spellEnd"/>
+      <w:r>
+        <w:rPr>
+          <w:sz w:val="24"/>
+          <w:szCs w:val="24"/>
+          <w:u w:val="single"/>
+        </w:rPr>
+        <w:t xml:space="preserve"> В.Ж., </w:t>
+      </w:r>
+      <w:proofErr w:type="spellStart"/>
+      <w:r>
+        <w:rPr>
+          <w:sz w:val="24"/>
+          <w:szCs w:val="24"/>
+          <w:u w:val="single"/>
+        </w:rPr>
+        <w:t>в.н.с</w:t>
+      </w:r>
+      <w:proofErr w:type="spellEnd"/>
+      <w:r>
+        <w:rPr>
+          <w:sz w:val="24"/>
+          <w:szCs w:val="24"/>
+          <w:u w:val="single"/>
+        </w:rPr>
+        <w:t>. ИПМ им М.В. Келдыша РАН, д.ф.-м.н., доцент</w:t>
       </w:r>
     </w:p>
     <w:p>
@@ -886,7 +1152,25 @@
           <w:szCs w:val="24"/>
           <w:u w:val="single"/>
         </w:rPr>
-        <w:t xml:space="preserve"> рук.проектов ООО «ЛАНИТ-Технологии»</w:t>
+        <w:t xml:space="preserve"> </w:t>
+      </w:r>
+      <w:proofErr w:type="spellStart"/>
+      <w:r>
+        <w:rPr>
+          <w:sz w:val="24"/>
+          <w:szCs w:val="24"/>
+          <w:u w:val="single"/>
+        </w:rPr>
+        <w:t>рук.проектов</w:t>
+      </w:r>
+      <w:proofErr w:type="spellEnd"/>
+      <w:r>
+        <w:rPr>
+          <w:sz w:val="24"/>
+          <w:szCs w:val="24"/>
+          <w:u w:val="single"/>
+        </w:rPr>
+        <w:t xml:space="preserve"> ООО «ЛАНИТ-Технологии»</w:t>
       </w:r>
     </w:p>
     <w:p>
@@ -944,16 +1228,64 @@
       <w:r>
         <w:rPr>
           <w:color w:val="000000"/>
-        </w:rPr>
-        <w:t xml:space="preserve"> </w:t>
-      </w:r>
+          <w:u w:val="single"/>
+          <w:lang w:val="en-US"/>
+        </w:rPr>
+        <w:t>{{</w:t>
+      </w:r>
+      <w:proofErr w:type="spellStart"/>
       <w:r>
         <w:rPr>
           <w:color w:val="000000"/>
           <w:u w:val="single"/>
-        </w:rPr>
-        <w:tab/>
-        <w:t>№05</w:t>
+          <w:lang w:val="en-US"/>
+        </w:rPr>
+        <w:t>lecturerAcademicDegree</w:t>
+      </w:r>
+      <w:proofErr w:type="spellEnd"/>
+      <w:r>
+        <w:rPr>
+          <w:color w:val="000000"/>
+          <w:u w:val="single"/>
+          <w:lang w:val="en-US"/>
+        </w:rPr>
+        <w:t>}} {{</w:t>
+      </w:r>
+      <w:proofErr w:type="spellStart"/>
+      <w:r>
+        <w:rPr>
+          <w:color w:val="000000"/>
+          <w:u w:val="single"/>
+          <w:lang w:val="en-US"/>
+        </w:rPr>
+        <w:t>lecturerPos</w:t>
+      </w:r>
+      <w:proofErr w:type="spellEnd"/>
+      <w:r>
+        <w:rPr>
+          <w:color w:val="000000"/>
+          <w:u w:val="single"/>
+          <w:lang w:val="en-US"/>
+        </w:rPr>
+        <w:t>}} {{</w:t>
+      </w:r>
+      <w:proofErr w:type="spellStart"/>
+      <w:r>
+        <w:rPr>
+          <w:color w:val="000000"/>
+          <w:u w:val="single"/>
+          <w:lang w:val="en-US"/>
+        </w:rPr>
+        <w:t>lecturerName</w:t>
+      </w:r>
+      <w:proofErr w:type="spellEnd"/>
+      <w:r>
+        <w:rPr>
+          <w:color w:val="000000"/>
+          <w:u w:val="single"/>
+          <w:lang w:val="en-US"/>
+        </w:rPr>
+        <w:t>}}</w:t>
       </w:r>
       <w:r>
         <w:rPr>
@@ -986,173 +1318,305 @@
           <w:szCs w:val="16"/>
         </w:rPr>
         <w:tab/>
-        <w:t>уч. степень, звание, фамилия, инициалы)</w:t>
-      </w:r>
-    </w:p>
-    <w:p>
-      <w:pPr>
-        <w:tabs>
-          <w:tab w:val="left" w:pos="2160"/>
-          <w:tab w:val="right" w:pos="10260"/>
-        </w:tabs>
-        <w:spacing w:line="276" w:lineRule="auto"/>
-        <w:jc w:val="both"/>
+      </w:r>
+      <w:r>
         <w:rPr>
           <w:i/>
           <w:sz w:val="16"/>
           <w:szCs w:val="16"/>
         </w:rPr>
-      </w:pPr>
-      <w:r>
-        <w:rPr>
-          <w:sz w:val="24"/>
-        </w:rPr>
-        <w:t>при консультации</w:t>
-      </w:r>
-      <w:r>
-        <w:rPr>
-          <w:sz w:val="24"/>
-          <w:u w:val="single"/>
-        </w:rPr>
-        <w:t xml:space="preserve"> </w:t>
-      </w:r>
-      <w:r>
-        <w:rPr>
-          <w:sz w:val="24"/>
-          <w:u w:val="single"/>
-        </w:rPr>
-        <w:tab/>
-        <w:t>№06</w:t>
-      </w:r>
-      <w:r>
-        <w:rPr>
-          <w:sz w:val="24"/>
-          <w:u w:val="single"/>
-        </w:rPr>
-        <w:tab/>
-      </w:r>
-    </w:p>
-    <w:p>
-      <w:pPr>
-        <w:tabs>
-          <w:tab w:val="right" w:pos="6300"/>
+        <w:t>уч. степень, звание, фамилия, инициалы)</w:t>
+      </w:r>
+    </w:p>
+    <w:p>
+      <w:pPr>
+        <w:tabs>
+          <w:tab w:val="left" w:pos="2160"/>
+          <w:tab w:val="right" w:pos="10260"/>
         </w:tabs>
         <w:spacing w:line="276" w:lineRule="auto"/>
         <w:jc w:val="both"/>
-        <w:rPr>
-          <w:color w:val="000000"/>
-        </w:rPr>
-      </w:pPr>
-      <w:r>
         <w:rPr>
           <w:i/>
           <w:sz w:val="16"/>
           <w:szCs w:val="16"/>
         </w:rPr>
-        <w:tab/>
-        <w:t>(уч. степень, звание, фамилия, инициалы)</w:t>
-      </w:r>
-    </w:p>
-    <w:p>
-      <w:pPr>
-        <w:tabs>
-          <w:tab w:val="left" w:pos="2160"/>
-          <w:tab w:val="right" w:pos="10260"/>
+      </w:pPr>
+      <w:r>
+        <w:rPr>
+          <w:sz w:val="24"/>
+        </w:rPr>
+        <w:t>при консультации</w:t>
+      </w:r>
+      <w:r>
+        <w:rPr>
+          <w:sz w:val="24"/>
+          <w:u w:val="single"/>
+        </w:rPr>
+        <w:t xml:space="preserve"> </w:t>
+      </w:r>
+      <w:r>
+        <w:rPr>
+          <w:sz w:val="24"/>
+          <w:u w:val="single"/>
+        </w:rPr>
+        <w:t xml:space="preserve"> {{</w:t>
+      </w:r>
+      <w:proofErr w:type="spellStart"/>
+      <w:r>
+        <w:rPr>
+          <w:sz w:val="24"/>
+          <w:u w:val="single"/>
+          <w:lang w:val="en-US"/>
+        </w:rPr>
+        <w:t>consultantAD</w:t>
+      </w:r>
+      <w:proofErr w:type="spellEnd"/>
+      <w:r>
+        <w:rPr>
+          <w:sz w:val="24"/>
+          <w:u w:val="single"/>
+        </w:rPr>
+        <w:t>}} {{</w:t>
+      </w:r>
+      <w:proofErr w:type="spellStart"/>
+      <w:r>
+        <w:rPr>
+          <w:sz w:val="24"/>
+          <w:u w:val="single"/>
+          <w:lang w:val="en-US"/>
+        </w:rPr>
+        <w:t>consultantPos</w:t>
+      </w:r>
+      <w:proofErr w:type="spellEnd"/>
+      <w:r>
+        <w:rPr>
+          <w:sz w:val="24"/>
+          <w:u w:val="single"/>
+        </w:rPr>
+        <w:t>}}{{</w:t>
+      </w:r>
+      <w:proofErr w:type="spellStart"/>
+      <w:r>
+        <w:rPr>
+          <w:sz w:val="24"/>
+          <w:u w:val="single"/>
+          <w:lang w:val="en-US"/>
+        </w:rPr>
+        <w:t>ConsultantName</w:t>
+      </w:r>
+      <w:proofErr w:type="spellEnd"/>
+      <w:r>
+        <w:rPr>
+          <w:sz w:val="24"/>
+          <w:u w:val="single"/>
+        </w:rPr>
+        <w:t>}}</w:t>
+      </w:r>
+      <w:r>
+        <w:rPr>
+          <w:sz w:val="24"/>
+          <w:u w:val="single"/>
+        </w:rPr>
+        <w:tab/>
+      </w:r>
+    </w:p>
+    <w:p>
+      <w:pPr>
+        <w:tabs>
+          <w:tab w:val="right" w:pos="6300"/>
         </w:tabs>
         <w:spacing w:line="276" w:lineRule="auto"/>
         <w:jc w:val="both"/>
+        <w:rPr>
+          <w:color w:val="000000"/>
+        </w:rPr>
+      </w:pPr>
+      <w:r>
         <w:rPr>
           <w:i/>
           <w:sz w:val="16"/>
           <w:szCs w:val="16"/>
         </w:rPr>
-      </w:pPr>
-      <w:r>
-        <w:rPr>
-          <w:sz w:val="24"/>
-        </w:rPr>
-        <w:t>Рецензент</w:t>
-      </w:r>
-      <w:r>
-        <w:t xml:space="preserve"> </w:t>
-      </w:r>
-      <w:r>
-        <w:rPr>
-          <w:u w:val="single"/>
-        </w:rPr>
-        <w:tab/>
-        <w:t>№07</w:t>
-      </w:r>
-      <w:r>
-        <w:rPr>
-          <w:u w:val="single"/>
-        </w:rPr>
-        <w:tab/>
-      </w:r>
-    </w:p>
-    <w:p>
-      <w:pPr>
-        <w:tabs>
-          <w:tab w:val="right" w:pos="6300"/>
+        <w:tab/>
+        <w:t>(уч. степень, звание, фамилия, инициалы)</w:t>
+      </w:r>
+    </w:p>
+    <w:p>
+      <w:pPr>
+        <w:tabs>
+          <w:tab w:val="left" w:pos="2160"/>
+          <w:tab w:val="right" w:pos="10260"/>
         </w:tabs>
         <w:spacing w:line="276" w:lineRule="auto"/>
         <w:jc w:val="both"/>
-        <w:rPr>
-          <w:sz w:val="24"/>
-          <w:u w:val="single"/>
-        </w:rPr>
-      </w:pPr>
-      <w:r>
         <w:rPr>
           <w:i/>
           <w:sz w:val="16"/>
           <w:szCs w:val="16"/>
-        </w:rPr>
-        <w:tab/>
-        <w:t>(уч. степень, звание, фамилия, инициалы)</w:t>
-      </w:r>
-    </w:p>
-    <w:p>
-      <w:pPr>
-        <w:tabs>
-          <w:tab w:val="left" w:pos="180"/>
-          <w:tab w:val="right" w:pos="10260"/>
+          <w:lang w:val="en-US"/>
+        </w:rPr>
+      </w:pPr>
+      <w:r>
+        <w:rPr>
+          <w:sz w:val="24"/>
+        </w:rPr>
+        <w:t>Рецензент</w:t>
+      </w:r>
+      <w:r>
+        <w:t xml:space="preserve"> </w:t>
+      </w:r>
+      <w:r>
+        <w:rPr>
+          <w:u w:val="single"/>
+        </w:rPr>
+        <w:t xml:space="preserve"> </w:t>
+      </w:r>
+      <w:r>
+        <w:rPr>
+          <w:u w:val="single"/>
+          <w:lang w:val="en-US"/>
+        </w:rPr>
+        <w:t>{{</w:t>
+      </w:r>
+      <w:proofErr w:type="spellStart"/>
+      <w:r>
+        <w:rPr>
+          <w:u w:val="single"/>
+          <w:lang w:val="en-US"/>
+        </w:rPr>
+        <w:t>reviewerAD</w:t>
+      </w:r>
+      <w:proofErr w:type="spellEnd"/>
+      <w:r>
+        <w:rPr>
+          <w:u w:val="single"/>
+          <w:lang w:val="en-US"/>
+        </w:rPr>
+        <w:t>}} {{</w:t>
+      </w:r>
+      <w:proofErr w:type="spellStart"/>
+      <w:r>
+        <w:rPr>
+          <w:u w:val="single"/>
+          <w:lang w:val="en-US"/>
+        </w:rPr>
+        <w:t>reviewerPos</w:t>
+      </w:r>
+      <w:proofErr w:type="spellEnd"/>
+      <w:r>
+        <w:rPr>
+          <w:u w:val="single"/>
+          <w:lang w:val="en-US"/>
+        </w:rPr>
+        <w:t>}} {{</w:t>
+      </w:r>
+      <w:proofErr w:type="spellStart"/>
+      <w:r>
+        <w:rPr>
+          <w:u w:val="single"/>
+          <w:lang w:val="en-US"/>
+        </w:rPr>
+        <w:t>reviewerNa</w:t>
+      </w:r>
+      <w:r>
+        <w:rPr>
+          <w:u w:val="single"/>
+          <w:lang w:val="en-US"/>
+        </w:rPr>
+        <w:t>m</w:t>
+      </w:r>
+      <w:r>
+        <w:rPr>
+          <w:u w:val="single"/>
+          <w:lang w:val="en-US"/>
+        </w:rPr>
+        <w:t>e</w:t>
+      </w:r>
+      <w:proofErr w:type="spellEnd"/>
+      <w:r>
+        <w:rPr>
+          <w:u w:val="single"/>
+          <w:lang w:val="en-US"/>
+        </w:rPr>
+        <w:t>}}</w:t>
+      </w:r>
+      <w:r>
+        <w:rPr>
+          <w:u w:val="single"/>
+        </w:rPr>
+        <w:tab/>
+      </w:r>
+    </w:p>
+    <w:p>
+      <w:pPr>
+        <w:tabs>
+          <w:tab w:val="right" w:pos="6300"/>
         </w:tabs>
         <w:spacing w:line="276" w:lineRule="auto"/>
         <w:jc w:val="both"/>
+        <w:rPr>
+          <w:sz w:val="24"/>
+          <w:u w:val="single"/>
+        </w:rPr>
+      </w:pPr>
+      <w:r>
         <w:rPr>
           <w:i/>
           <w:sz w:val="16"/>
           <w:szCs w:val="16"/>
         </w:rPr>
-      </w:pPr>
-      <w:r>
-        <w:rPr>
-          <w:sz w:val="24"/>
-          <w:u w:val="single"/>
-        </w:rPr>
-        <w:tab/>
-        <w:t>№08</w:t>
-      </w:r>
-      <w:r>
-        <w:rPr>
-          <w:sz w:val="24"/>
-          <w:u w:val="single"/>
-        </w:rPr>
-        <w:tab/>
-      </w:r>
-    </w:p>
-    <w:p>
-      <w:pPr>
-        <w:spacing w:line="276" w:lineRule="auto"/>
-        <w:jc w:val="center"/>
-      </w:pPr>
+        <w:tab/>
+      </w:r>
       <w:r>
         <w:rPr>
           <w:i/>
           <w:sz w:val="16"/>
           <w:szCs w:val="16"/>
         </w:rPr>
+        <w:t>(уч. степень, звание, фамилия, инициалы)</w:t>
+      </w:r>
+    </w:p>
+    <w:p>
+      <w:pPr>
+        <w:tabs>
+          <w:tab w:val="left" w:pos="180"/>
+          <w:tab w:val="right" w:pos="10260"/>
+        </w:tabs>
+        <w:spacing w:line="276" w:lineRule="auto"/>
+        <w:jc w:val="both"/>
+        <w:rPr>
+          <w:i/>
+          <w:sz w:val="16"/>
+          <w:szCs w:val="16"/>
+        </w:rPr>
+      </w:pPr>
+      <w:r>
+        <w:rPr>
+          <w:sz w:val="24"/>
+          <w:u w:val="single"/>
+        </w:rPr>
+        <w:tab/>
+      </w:r>
+      <w:r>
+        <w:rPr>
+          <w:sz w:val="24"/>
+          <w:u w:val="single"/>
+        </w:rPr>
+        <w:tab/>
+      </w:r>
+    </w:p>
+    <w:p>
+      <w:pPr>
+        <w:spacing w:line="276" w:lineRule="auto"/>
+        <w:jc w:val="center"/>
+      </w:pPr>
+      <w:r>
+        <w:rPr>
+          <w:i/>
+          <w:sz w:val="16"/>
+          <w:szCs w:val="16"/>
+        </w:rPr>
         <w:t>(место работы, должность)</w:t>
       </w:r>
     </w:p>
@@ -1326,7 +1790,15 @@
         <w:ind w:firstLine="0"/>
       </w:pPr>
       <w:r>
-        <w:t>После сообщения о выполнении выпускной работы (выпускной работы бакалавра) студенту(ке) были заданы следующие вопросы:</w:t>
+        <w:t>После сообщения о выполнении выпускной работы (выпускной работы бакалавра) студенту(</w:t>
+      </w:r>
+      <w:proofErr w:type="spellStart"/>
+      <w:r>
+        <w:t>ке</w:t>
+      </w:r>
+      <w:proofErr w:type="spellEnd"/>
+      <w:r>
+        <w:t>) были заданы следующие вопросы:</w:t>
       </w:r>
     </w:p>
     <w:p>
@@ -1605,7 +2077,6 @@
           <w:i/>
           <w:sz w:val="16"/>
         </w:rPr>
-        <w:lastRenderedPageBreak/>
         <w:t>(фамилия лица, задавшего вопрос)</w:t>
       </w:r>
     </w:p>
@@ -1912,12 +2383,21 @@
               </w:rPr>
               <w:t xml:space="preserve">д.ф.-м.н., проф. </w:t>
             </w:r>
+            <w:proofErr w:type="spellStart"/>
             <w:r>
               <w:rPr>
                 <w:sz w:val="26"/>
                 <w:u w:val="single"/>
               </w:rPr>
-              <w:t>Крянев А.В.</w:t>
+              <w:t>Крянев</w:t>
+            </w:r>
+            <w:proofErr w:type="spellEnd"/>
+            <w:r>
+              <w:rPr>
+                <w:sz w:val="26"/>
+                <w:u w:val="single"/>
+              </w:rPr>
+              <w:t xml:space="preserve"> А.В.</w:t>
             </w:r>
           </w:p>
         </w:tc>
@@ -2070,22 +2550,59 @@
                 <w:szCs w:val="24"/>
                 <w:u w:val="single"/>
               </w:rPr>
-              <w:t xml:space="preserve">к.т.н., Фраленко В.П., </w:t>
+              <w:t xml:space="preserve">к.т.н., </w:t>
             </w:r>
+            <w:proofErr w:type="spellStart"/>
             <w:r>
               <w:rPr>
                 <w:sz w:val="24"/>
                 <w:szCs w:val="24"/>
                 <w:u w:val="single"/>
               </w:rPr>
-              <w:t>в.н.с. ИПС им. А.К. Ай</w:t>
+              <w:t>Фраленко</w:t>
             </w:r>
+            <w:proofErr w:type="spellEnd"/>
             <w:r>
               <w:rPr>
                 <w:sz w:val="24"/>
                 <w:szCs w:val="24"/>
                 <w:u w:val="single"/>
               </w:rPr>
+              <w:t xml:space="preserve"> В.П., </w:t>
+            </w:r>
+            <w:proofErr w:type="spellStart"/>
+            <w:r>
+              <w:rPr>
+                <w:sz w:val="24"/>
+                <w:szCs w:val="24"/>
+                <w:u w:val="single"/>
+              </w:rPr>
+              <w:t>в.н.с</w:t>
+            </w:r>
+            <w:proofErr w:type="spellEnd"/>
+            <w:r>
+              <w:rPr>
+                <w:sz w:val="24"/>
+                <w:szCs w:val="24"/>
+                <w:u w:val="single"/>
+              </w:rPr>
+              <w:t xml:space="preserve">. ИПС им. А.К. </w:t>
+            </w:r>
+            <w:proofErr w:type="spellStart"/>
+            <w:r>
+              <w:rPr>
+                <w:sz w:val="24"/>
+                <w:szCs w:val="24"/>
+                <w:u w:val="single"/>
+              </w:rPr>
+              <w:t>Ай</w:t>
+            </w:r>
+            <w:r>
+              <w:rPr>
+                <w:sz w:val="24"/>
+                <w:szCs w:val="24"/>
+                <w:u w:val="single"/>
+              </w:rPr>
               <w:t>ла</w:t>
             </w:r>
             <w:r>
@@ -2096,6 +2613,7 @@
               </w:rPr>
               <w:t>мазяна</w:t>
             </w:r>
+            <w:proofErr w:type="spellEnd"/>
             <w:r>
               <w:rPr>
                 <w:sz w:val="24"/>
@@ -2154,7 +2672,25 @@
                 <w:szCs w:val="24"/>
                 <w:u w:val="single"/>
               </w:rPr>
-              <w:t>к.ф.-м.н., Николаева О.В., с.н.с. ИПМ им М.В. Келдыша РАН</w:t>
+              <w:t xml:space="preserve">к.ф.-м.н., Николаева О.В., </w:t>
+            </w:r>
+            <w:proofErr w:type="spellStart"/>
+            <w:r>
+              <w:rPr>
+                <w:sz w:val="24"/>
+                <w:szCs w:val="24"/>
+                <w:u w:val="single"/>
+              </w:rPr>
+              <w:t>с.н.с</w:t>
+            </w:r>
+            <w:proofErr w:type="spellEnd"/>
+            <w:r>
+              <w:rPr>
+                <w:sz w:val="24"/>
+                <w:szCs w:val="24"/>
+                <w:u w:val="single"/>
+              </w:rPr>
+              <w:t>. ИПМ им М.В. Келдыша РАН</w:t>
             </w:r>
           </w:p>
         </w:tc>
@@ -2206,7 +2742,43 @@
                 <w:szCs w:val="24"/>
                 <w:u w:val="single"/>
               </w:rPr>
-              <w:t>д.ф.-м.н., Сагбаев В.Ж., в.н.с. ИПМ им М.В. Келдыша РАН</w:t>
+              <w:t xml:space="preserve">д.ф.-м.н., </w:t>
+            </w:r>
+            <w:proofErr w:type="spellStart"/>
+            <w:r>
+              <w:rPr>
+                <w:sz w:val="24"/>
+                <w:szCs w:val="24"/>
+                <w:u w:val="single"/>
+              </w:rPr>
+              <w:t>Сагбаев</w:t>
+            </w:r>
+            <w:proofErr w:type="spellEnd"/>
+            <w:r>
+              <w:rPr>
+                <w:sz w:val="24"/>
+                <w:szCs w:val="24"/>
+                <w:u w:val="single"/>
+              </w:rPr>
+              <w:t xml:space="preserve"> В.Ж., </w:t>
+            </w:r>
+            <w:proofErr w:type="spellStart"/>
+            <w:r>
+              <w:rPr>
+                <w:sz w:val="24"/>
+                <w:szCs w:val="24"/>
+                <w:u w:val="single"/>
+              </w:rPr>
+              <w:t>в.н.с</w:t>
+            </w:r>
+            <w:proofErr w:type="spellEnd"/>
+            <w:r>
+              <w:rPr>
+                <w:sz w:val="24"/>
+                <w:szCs w:val="24"/>
+                <w:u w:val="single"/>
+              </w:rPr>
+              <w:t>. ИПМ им М.В. Келдыша РАН</w:t>
             </w:r>
           </w:p>
         </w:tc>
@@ -2266,7 +2838,25 @@
                 <w:szCs w:val="24"/>
                 <w:u w:val="single"/>
               </w:rPr>
-              <w:t xml:space="preserve"> рук.проектов ООО «ЛАНИТ-Технологии»</w:t>
+              <w:t xml:space="preserve"> </w:t>
+            </w:r>
+            <w:proofErr w:type="spellStart"/>
+            <w:r>
+              <w:rPr>
+                <w:sz w:val="24"/>
+                <w:szCs w:val="24"/>
+                <w:u w:val="single"/>
+              </w:rPr>
+              <w:t>рук.проектов</w:t>
+            </w:r>
+            <w:proofErr w:type="spellEnd"/>
+            <w:r>
+              <w:rPr>
+                <w:sz w:val="24"/>
+                <w:szCs w:val="24"/>
+                <w:u w:val="single"/>
+              </w:rPr>
+              <w:t xml:space="preserve"> ООО «ЛАНИТ-Технологии»</w:t>
             </w:r>
           </w:p>
         </w:tc>

</xml_diff>

<commit_message>
Added a protocol generator
</commit_message>
<xml_diff>
--- a/src/main/resources/template.docx
+++ b/src/main/resources/template.docx
@@ -175,7 +175,6 @@
         </w:rPr>
         <w:t>{{</w:t>
       </w:r>
-      <w:proofErr w:type="spellStart"/>
       <w:r>
         <w:rPr>
           <w:sz w:val="24"/>
@@ -212,7 +211,6 @@
         </w:rPr>
         <w:t>ode</w:t>
       </w:r>
-      <w:proofErr w:type="spellEnd"/>
       <w:r>
         <w:rPr>
           <w:sz w:val="24"/>
@@ -247,7 +245,6 @@
         </w:rPr>
         <w:t>{{</w:t>
       </w:r>
-      <w:proofErr w:type="spellStart"/>
       <w:r>
         <w:rPr>
           <w:sz w:val="24"/>
@@ -284,7 +281,6 @@
         </w:rPr>
         <w:t>Name</w:t>
       </w:r>
-      <w:proofErr w:type="spellEnd"/>
       <w:r>
         <w:rPr>
           <w:sz w:val="24"/>
@@ -448,7 +444,6 @@
         </w:rPr>
         <w:t>{{</w:t>
       </w:r>
-      <w:proofErr w:type="spellStart"/>
       <w:r>
         <w:rPr>
           <w:u w:val="single"/>
@@ -470,7 +465,6 @@
         </w:rPr>
         <w:t>ame</w:t>
       </w:r>
-      <w:proofErr w:type="spellEnd"/>
       <w:r>
         <w:rPr>
           <w:u w:val="single"/>
@@ -591,7 +585,6 @@
         </w:rPr>
         <w:t>{{</w:t>
       </w:r>
-      <w:proofErr w:type="spellStart"/>
       <w:r>
         <w:rPr>
           <w:sz w:val="24"/>
@@ -616,7 +609,6 @@
         </w:rPr>
         <w:t>ame</w:t>
       </w:r>
-      <w:proofErr w:type="spellEnd"/>
       <w:r>
         <w:rPr>
           <w:sz w:val="24"/>
@@ -771,7 +763,6 @@
         </w:rPr>
         <w:t xml:space="preserve">д.ф.-м.н., профессор </w:t>
       </w:r>
-      <w:proofErr w:type="spellStart"/>
       <w:r>
         <w:rPr>
           <w:sz w:val="26"/>
@@ -779,7 +770,6 @@
         </w:rPr>
         <w:t>Крянев</w:t>
       </w:r>
-      <w:proofErr w:type="spellEnd"/>
       <w:r>
         <w:rPr>
           <w:sz w:val="26"/>
@@ -983,59 +973,13 @@
           <w:u w:val="single"/>
         </w:rPr>
       </w:pPr>
-      <w:proofErr w:type="spellStart"/>
-      <w:r>
-        <w:rPr>
-          <w:sz w:val="24"/>
-          <w:szCs w:val="24"/>
-          <w:u w:val="single"/>
-        </w:rPr>
-        <w:t>Фраленко</w:t>
-      </w:r>
-      <w:proofErr w:type="spellEnd"/>
-      <w:r>
-        <w:rPr>
-          <w:sz w:val="24"/>
-          <w:szCs w:val="24"/>
-          <w:u w:val="single"/>
-        </w:rPr>
-        <w:t xml:space="preserve"> В.П., </w:t>
-      </w:r>
-      <w:proofErr w:type="spellStart"/>
-      <w:r>
-        <w:rPr>
-          <w:sz w:val="24"/>
-          <w:szCs w:val="24"/>
-          <w:u w:val="single"/>
-        </w:rPr>
-        <w:t>в.н.с</w:t>
-      </w:r>
-      <w:proofErr w:type="spellEnd"/>
-      <w:r>
-        <w:rPr>
-          <w:sz w:val="24"/>
-          <w:szCs w:val="24"/>
-          <w:u w:val="single"/>
-        </w:rPr>
-        <w:t xml:space="preserve">. ИПС им. А.К. </w:t>
-      </w:r>
-      <w:proofErr w:type="spellStart"/>
-      <w:r>
-        <w:rPr>
-          <w:sz w:val="24"/>
-          <w:szCs w:val="24"/>
-          <w:u w:val="single"/>
-        </w:rPr>
-        <w:t>Айламазяна</w:t>
-      </w:r>
-      <w:proofErr w:type="spellEnd"/>
-      <w:r>
-        <w:rPr>
-          <w:sz w:val="24"/>
-          <w:szCs w:val="24"/>
-          <w:u w:val="single"/>
-        </w:rPr>
-        <w:t xml:space="preserve"> РАН к.т.н.</w:t>
+      <w:r>
+        <w:rPr>
+          <w:sz w:val="24"/>
+          <w:szCs w:val="24"/>
+          <w:u w:val="single"/>
+        </w:rPr>
+        <w:t>Фраленко В.П., в.н.с. ИПС им. А.К. Айламазяна РАН к.т.н.</w:t>
       </w:r>
     </w:p>
     <w:p>
@@ -1056,25 +1000,7 @@
           <w:szCs w:val="24"/>
           <w:u w:val="single"/>
         </w:rPr>
-        <w:t xml:space="preserve">Николаева О.В., </w:t>
-      </w:r>
-      <w:proofErr w:type="spellStart"/>
-      <w:r>
-        <w:rPr>
-          <w:sz w:val="24"/>
-          <w:szCs w:val="24"/>
-          <w:u w:val="single"/>
-        </w:rPr>
-        <w:t>с.н.с</w:t>
-      </w:r>
-      <w:proofErr w:type="spellEnd"/>
-      <w:r>
-        <w:rPr>
-          <w:sz w:val="24"/>
-          <w:szCs w:val="24"/>
-          <w:u w:val="single"/>
-        </w:rPr>
-        <w:t>. ИПМ им М.В. Келдыша РАН, к.ф.-м.н.</w:t>
+        <w:t>Николаева О.В., с.н.с. ИПМ им М.В. Келдыша РАН, к.ф.-м.н.</w:t>
       </w:r>
     </w:p>
     <w:p>
@@ -1089,41 +1015,13 @@
           <w:u w:val="single"/>
         </w:rPr>
       </w:pPr>
-      <w:proofErr w:type="spellStart"/>
-      <w:r>
-        <w:rPr>
-          <w:sz w:val="24"/>
-          <w:szCs w:val="24"/>
-          <w:u w:val="single"/>
-        </w:rPr>
-        <w:t>Сагбаев</w:t>
-      </w:r>
-      <w:proofErr w:type="spellEnd"/>
-      <w:r>
-        <w:rPr>
-          <w:sz w:val="24"/>
-          <w:szCs w:val="24"/>
-          <w:u w:val="single"/>
-        </w:rPr>
-        <w:t xml:space="preserve"> В.Ж., </w:t>
-      </w:r>
-      <w:proofErr w:type="spellStart"/>
-      <w:r>
-        <w:rPr>
-          <w:sz w:val="24"/>
-          <w:szCs w:val="24"/>
-          <w:u w:val="single"/>
-        </w:rPr>
-        <w:t>в.н.с</w:t>
-      </w:r>
-      <w:proofErr w:type="spellEnd"/>
-      <w:r>
-        <w:rPr>
-          <w:sz w:val="24"/>
-          <w:szCs w:val="24"/>
-          <w:u w:val="single"/>
-        </w:rPr>
-        <w:t>. ИПМ им М.В. Келдыша РАН, д.ф.-м.н., доцент</w:t>
+      <w:r>
+        <w:rPr>
+          <w:sz w:val="24"/>
+          <w:szCs w:val="24"/>
+          <w:u w:val="single"/>
+        </w:rPr>
+        <w:t>Сагбаев В.Ж., в.н.с. ИПМ им М.В. Келдыша РАН, д.ф.-м.н., доцент</w:t>
       </w:r>
     </w:p>
     <w:p>
@@ -1152,25 +1050,7 @@
           <w:szCs w:val="24"/>
           <w:u w:val="single"/>
         </w:rPr>
-        <w:t xml:space="preserve"> </w:t>
-      </w:r>
-      <w:proofErr w:type="spellStart"/>
-      <w:r>
-        <w:rPr>
-          <w:sz w:val="24"/>
-          <w:szCs w:val="24"/>
-          <w:u w:val="single"/>
-        </w:rPr>
-        <w:t>рук.проектов</w:t>
-      </w:r>
-      <w:proofErr w:type="spellEnd"/>
-      <w:r>
-        <w:rPr>
-          <w:sz w:val="24"/>
-          <w:szCs w:val="24"/>
-          <w:u w:val="single"/>
-        </w:rPr>
-        <w:t xml:space="preserve"> ООО «ЛАНИТ-Технологии»</w:t>
+        <w:t xml:space="preserve"> рук.проектов ООО «ЛАНИТ-Технологии»</w:t>
       </w:r>
     </w:p>
     <w:p>
@@ -1231,61 +1111,7 @@
           <w:u w:val="single"/>
           <w:lang w:val="en-US"/>
         </w:rPr>
-        <w:t>{{</w:t>
-      </w:r>
-      <w:proofErr w:type="spellStart"/>
-      <w:r>
-        <w:rPr>
-          <w:color w:val="000000"/>
-          <w:u w:val="single"/>
-          <w:lang w:val="en-US"/>
-        </w:rPr>
-        <w:t>lecturerAcademicDegree</w:t>
-      </w:r>
-      <w:proofErr w:type="spellEnd"/>
-      <w:r>
-        <w:rPr>
-          <w:color w:val="000000"/>
-          <w:u w:val="single"/>
-          <w:lang w:val="en-US"/>
-        </w:rPr>
-        <w:t>}} {{</w:t>
-      </w:r>
-      <w:proofErr w:type="spellStart"/>
-      <w:r>
-        <w:rPr>
-          <w:color w:val="000000"/>
-          <w:u w:val="single"/>
-          <w:lang w:val="en-US"/>
-        </w:rPr>
-        <w:t>lecturerPos</w:t>
-      </w:r>
-      <w:proofErr w:type="spellEnd"/>
-      <w:r>
-        <w:rPr>
-          <w:color w:val="000000"/>
-          <w:u w:val="single"/>
-          <w:lang w:val="en-US"/>
-        </w:rPr>
-        <w:t>}} {{</w:t>
-      </w:r>
-      <w:proofErr w:type="spellStart"/>
-      <w:r>
-        <w:rPr>
-          <w:color w:val="000000"/>
-          <w:u w:val="single"/>
-          <w:lang w:val="en-US"/>
-        </w:rPr>
-        <w:t>lecturerName</w:t>
-      </w:r>
-      <w:proofErr w:type="spellEnd"/>
-      <w:r>
-        <w:rPr>
-          <w:color w:val="000000"/>
-          <w:u w:val="single"/>
-          <w:lang w:val="en-US"/>
-        </w:rPr>
-        <w:t>}}</w:t>
+        <w:t>{{lecturerAcademicDegree}} {{lecturerPos}} {{lecturerName}}</w:t>
       </w:r>
       <w:r>
         <w:rPr>
@@ -1362,7 +1188,6 @@
         </w:rPr>
         <w:t xml:space="preserve"> {{</w:t>
       </w:r>
-      <w:proofErr w:type="spellStart"/>
       <w:r>
         <w:rPr>
           <w:sz w:val="24"/>
@@ -1371,7 +1196,6 @@
         </w:rPr>
         <w:t>consultantAD</w:t>
       </w:r>
-      <w:proofErr w:type="spellEnd"/>
       <w:r>
         <w:rPr>
           <w:sz w:val="24"/>
@@ -1379,7 +1203,6 @@
         </w:rPr>
         <w:t>}} {{</w:t>
       </w:r>
-      <w:proofErr w:type="spellStart"/>
       <w:r>
         <w:rPr>
           <w:sz w:val="24"/>
@@ -1388,7 +1211,6 @@
         </w:rPr>
         <w:t>consultantPos</w:t>
       </w:r>
-      <w:proofErr w:type="spellEnd"/>
       <w:r>
         <w:rPr>
           <w:sz w:val="24"/>
@@ -1396,7 +1218,6 @@
         </w:rPr>
         <w:t>}}{{</w:t>
       </w:r>
-      <w:proofErr w:type="spellStart"/>
       <w:r>
         <w:rPr>
           <w:sz w:val="24"/>
@@ -1405,7 +1226,6 @@
         </w:rPr>
         <w:t>ConsultantName</w:t>
       </w:r>
-      <w:proofErr w:type="spellEnd"/>
       <w:r>
         <w:rPr>
           <w:sz w:val="24"/>
@@ -1477,47 +1297,7 @@
           <w:u w:val="single"/>
           <w:lang w:val="en-US"/>
         </w:rPr>
-        <w:t>{{</w:t>
-      </w:r>
-      <w:proofErr w:type="spellStart"/>
-      <w:r>
-        <w:rPr>
-          <w:u w:val="single"/>
-          <w:lang w:val="en-US"/>
-        </w:rPr>
-        <w:t>reviewerAD</w:t>
-      </w:r>
-      <w:proofErr w:type="spellEnd"/>
-      <w:r>
-        <w:rPr>
-          <w:u w:val="single"/>
-          <w:lang w:val="en-US"/>
-        </w:rPr>
-        <w:t>}} {{</w:t>
-      </w:r>
-      <w:proofErr w:type="spellStart"/>
-      <w:r>
-        <w:rPr>
-          <w:u w:val="single"/>
-          <w:lang w:val="en-US"/>
-        </w:rPr>
-        <w:t>reviewerPos</w:t>
-      </w:r>
-      <w:proofErr w:type="spellEnd"/>
-      <w:r>
-        <w:rPr>
-          <w:u w:val="single"/>
-          <w:lang w:val="en-US"/>
-        </w:rPr>
-        <w:t>}} {{</w:t>
-      </w:r>
-      <w:proofErr w:type="spellStart"/>
-      <w:r>
-        <w:rPr>
-          <w:u w:val="single"/>
-          <w:lang w:val="en-US"/>
-        </w:rPr>
-        <w:t>reviewerNa</w:t>
+        <w:t>{{reviewerAD}} {{reviewerPos}} {{reviewerNa</w:t>
       </w:r>
       <w:r>
         <w:rPr>
@@ -1531,15 +1311,7 @@
           <w:u w:val="single"/>
           <w:lang w:val="en-US"/>
         </w:rPr>
-        <w:t>e</w:t>
-      </w:r>
-      <w:proofErr w:type="spellEnd"/>
-      <w:r>
-        <w:rPr>
-          <w:u w:val="single"/>
-          <w:lang w:val="en-US"/>
-        </w:rPr>
-        <w:t>}}</w:t>
+        <w:t>e}}</w:t>
       </w:r>
       <w:r>
         <w:rPr>
@@ -1790,15 +1562,7 @@
         <w:ind w:firstLine="0"/>
       </w:pPr>
       <w:r>
-        <w:t>После сообщения о выполнении выпускной работы (выпускной работы бакалавра) студенту(</w:t>
-      </w:r>
-      <w:proofErr w:type="spellStart"/>
-      <w:r>
-        <w:t>ке</w:t>
-      </w:r>
-      <w:proofErr w:type="spellEnd"/>
-      <w:r>
-        <w:t>) были заданы следующие вопросы:</w:t>
+        <w:t>После сообщения о выполнении выпускной работы (выпускной работы бакалавра) студенту(ке) были заданы следующие вопросы:</w:t>
       </w:r>
     </w:p>
     <w:p>
@@ -2383,21 +2147,12 @@
               </w:rPr>
               <w:t xml:space="preserve">д.ф.-м.н., проф. </w:t>
             </w:r>
-            <w:proofErr w:type="spellStart"/>
             <w:r>
               <w:rPr>
                 <w:sz w:val="26"/>
                 <w:u w:val="single"/>
               </w:rPr>
-              <w:t>Крянев</w:t>
-            </w:r>
-            <w:proofErr w:type="spellEnd"/>
-            <w:r>
-              <w:rPr>
-                <w:sz w:val="26"/>
-                <w:u w:val="single"/>
-              </w:rPr>
-              <w:t xml:space="preserve"> А.В.</w:t>
+              <w:t>Крянев А.В.</w:t>
             </w:r>
           </w:p>
         </w:tc>
@@ -2550,70 +2305,32 @@
                 <w:szCs w:val="24"/>
                 <w:u w:val="single"/>
               </w:rPr>
-              <w:t xml:space="preserve">к.т.н., </w:t>
+              <w:t xml:space="preserve">к.т.н., Фраленко В.П., </w:t>
             </w:r>
-            <w:proofErr w:type="spellStart"/>
             <w:r>
               <w:rPr>
                 <w:sz w:val="24"/>
                 <w:szCs w:val="24"/>
                 <w:u w:val="single"/>
               </w:rPr>
-              <w:t>Фраленко</w:t>
+              <w:t>в.н.с. ИПС им. А.К. Ай</w:t>
             </w:r>
-            <w:proofErr w:type="spellEnd"/>
             <w:r>
               <w:rPr>
                 <w:sz w:val="24"/>
                 <w:szCs w:val="24"/>
                 <w:u w:val="single"/>
               </w:rPr>
-              <w:t xml:space="preserve"> В.П., </w:t>
+              <w:t>ла</w:t>
             </w:r>
-            <w:proofErr w:type="spellStart"/>
             <w:r>
               <w:rPr>
                 <w:sz w:val="24"/>
                 <w:szCs w:val="24"/>
                 <w:u w:val="single"/>
               </w:rPr>
-              <w:t>в.н.с</w:t>
-            </w:r>
-            <w:proofErr w:type="spellEnd"/>
-            <w:r>
-              <w:rPr>
-                <w:sz w:val="24"/>
-                <w:szCs w:val="24"/>
-                <w:u w:val="single"/>
-              </w:rPr>
-              <w:t xml:space="preserve">. ИПС им. А.К. </w:t>
-            </w:r>
-            <w:proofErr w:type="spellStart"/>
-            <w:r>
-              <w:rPr>
-                <w:sz w:val="24"/>
-                <w:szCs w:val="24"/>
-                <w:u w:val="single"/>
-              </w:rPr>
-              <w:t>Ай</w:t>
-            </w:r>
-            <w:r>
-              <w:rPr>
-                <w:sz w:val="24"/>
-                <w:szCs w:val="24"/>
-                <w:u w:val="single"/>
-              </w:rPr>
-              <w:t>ла</w:t>
-            </w:r>
-            <w:r>
-              <w:rPr>
-                <w:sz w:val="24"/>
-                <w:szCs w:val="24"/>
-                <w:u w:val="single"/>
-              </w:rPr>
               <w:t>мазяна</w:t>
             </w:r>
-            <w:proofErr w:type="spellEnd"/>
             <w:r>
               <w:rPr>
                 <w:sz w:val="24"/>
@@ -2672,25 +2389,7 @@
                 <w:szCs w:val="24"/>
                 <w:u w:val="single"/>
               </w:rPr>
-              <w:t xml:space="preserve">к.ф.-м.н., Николаева О.В., </w:t>
-            </w:r>
-            <w:proofErr w:type="spellStart"/>
-            <w:r>
-              <w:rPr>
-                <w:sz w:val="24"/>
-                <w:szCs w:val="24"/>
-                <w:u w:val="single"/>
-              </w:rPr>
-              <w:t>с.н.с</w:t>
-            </w:r>
-            <w:proofErr w:type="spellEnd"/>
-            <w:r>
-              <w:rPr>
-                <w:sz w:val="24"/>
-                <w:szCs w:val="24"/>
-                <w:u w:val="single"/>
-              </w:rPr>
-              <w:t>. ИПМ им М.В. Келдыша РАН</w:t>
+              <w:t>к.ф.-м.н., Николаева О.В., с.н.с. ИПМ им М.В. Келдыша РАН</w:t>
             </w:r>
           </w:p>
         </w:tc>
@@ -2742,43 +2441,7 @@
                 <w:szCs w:val="24"/>
                 <w:u w:val="single"/>
               </w:rPr>
-              <w:t xml:space="preserve">д.ф.-м.н., </w:t>
-            </w:r>
-            <w:proofErr w:type="spellStart"/>
-            <w:r>
-              <w:rPr>
-                <w:sz w:val="24"/>
-                <w:szCs w:val="24"/>
-                <w:u w:val="single"/>
-              </w:rPr>
-              <w:t>Сагбаев</w:t>
-            </w:r>
-            <w:proofErr w:type="spellEnd"/>
-            <w:r>
-              <w:rPr>
-                <w:sz w:val="24"/>
-                <w:szCs w:val="24"/>
-                <w:u w:val="single"/>
-              </w:rPr>
-              <w:t xml:space="preserve"> В.Ж., </w:t>
-            </w:r>
-            <w:proofErr w:type="spellStart"/>
-            <w:r>
-              <w:rPr>
-                <w:sz w:val="24"/>
-                <w:szCs w:val="24"/>
-                <w:u w:val="single"/>
-              </w:rPr>
-              <w:t>в.н.с</w:t>
-            </w:r>
-            <w:proofErr w:type="spellEnd"/>
-            <w:r>
-              <w:rPr>
-                <w:sz w:val="24"/>
-                <w:szCs w:val="24"/>
-                <w:u w:val="single"/>
-              </w:rPr>
-              <w:t>. ИПМ им М.В. Келдыша РАН</w:t>
+              <w:t>д.ф.-м.н., Сагбаев В.Ж., в.н.с. ИПМ им М.В. Келдыша РАН</w:t>
             </w:r>
           </w:p>
         </w:tc>
@@ -2838,25 +2501,7 @@
                 <w:szCs w:val="24"/>
                 <w:u w:val="single"/>
               </w:rPr>
-              <w:t xml:space="preserve"> </w:t>
-            </w:r>
-            <w:proofErr w:type="spellStart"/>
-            <w:r>
-              <w:rPr>
-                <w:sz w:val="24"/>
-                <w:szCs w:val="24"/>
-                <w:u w:val="single"/>
-              </w:rPr>
-              <w:t>рук.проектов</w:t>
-            </w:r>
-            <w:proofErr w:type="spellEnd"/>
-            <w:r>
-              <w:rPr>
-                <w:sz w:val="24"/>
-                <w:szCs w:val="24"/>
-                <w:u w:val="single"/>
-              </w:rPr>
-              <w:t xml:space="preserve"> ООО «ЛАНИТ-Технологии»</w:t>
+              <w:t xml:space="preserve"> рук.проектов ООО «ЛАНИТ-Технологии»</w:t>
             </w:r>
           </w:p>
         </w:tc>
@@ -2974,6 +2619,315 @@
       <w:pPr>
         <w:suppressAutoHyphens w:val="0"/>
         <w:autoSpaceDE/>
+        <w:rPr>
+          <w:lang w:val="en-US"/>
+        </w:rPr>
+      </w:pPr>
+    </w:p>
+    <w:p>
+      <w:pPr>
+        <w:suppressAutoHyphens w:val="0"/>
+        <w:autoSpaceDE/>
+        <w:rPr>
+          <w:lang w:val="en-US"/>
+        </w:rPr>
+      </w:pPr>
+    </w:p>
+    <w:p>
+      <w:pPr>
+        <w:suppressAutoHyphens w:val="0"/>
+        <w:autoSpaceDE/>
+        <w:rPr>
+          <w:lang w:val="en-US"/>
+        </w:rPr>
+      </w:pPr>
+    </w:p>
+    <w:p>
+      <w:pPr>
+        <w:suppressAutoHyphens w:val="0"/>
+        <w:autoSpaceDE/>
+        <w:rPr>
+          <w:lang w:val="en-US"/>
+        </w:rPr>
+      </w:pPr>
+    </w:p>
+    <w:p>
+      <w:pPr>
+        <w:suppressAutoHyphens w:val="0"/>
+        <w:autoSpaceDE/>
+        <w:rPr>
+          <w:lang w:val="en-US"/>
+        </w:rPr>
+      </w:pPr>
+    </w:p>
+    <w:p>
+      <w:pPr>
+        <w:suppressAutoHyphens w:val="0"/>
+        <w:autoSpaceDE/>
+        <w:rPr>
+          <w:lang w:val="en-US"/>
+        </w:rPr>
+      </w:pPr>
+    </w:p>
+    <w:p>
+      <w:pPr>
+        <w:suppressAutoHyphens w:val="0"/>
+        <w:autoSpaceDE/>
+        <w:rPr>
+          <w:lang w:val="en-US"/>
+        </w:rPr>
+      </w:pPr>
+    </w:p>
+    <w:p>
+      <w:pPr>
+        <w:suppressAutoHyphens w:val="0"/>
+        <w:autoSpaceDE/>
+        <w:rPr>
+          <w:lang w:val="en-US"/>
+        </w:rPr>
+      </w:pPr>
+    </w:p>
+    <w:p>
+      <w:pPr>
+        <w:suppressAutoHyphens w:val="0"/>
+        <w:autoSpaceDE/>
+        <w:rPr>
+          <w:lang w:val="en-US"/>
+        </w:rPr>
+      </w:pPr>
+    </w:p>
+    <w:p>
+      <w:pPr>
+        <w:suppressAutoHyphens w:val="0"/>
+        <w:autoSpaceDE/>
+        <w:rPr>
+          <w:lang w:val="en-US"/>
+        </w:rPr>
+      </w:pPr>
+    </w:p>
+    <w:p>
+      <w:pPr>
+        <w:suppressAutoHyphens w:val="0"/>
+        <w:autoSpaceDE/>
+        <w:rPr>
+          <w:lang w:val="en-US"/>
+        </w:rPr>
+      </w:pPr>
+    </w:p>
+    <w:p>
+      <w:pPr>
+        <w:suppressAutoHyphens w:val="0"/>
+        <w:autoSpaceDE/>
+        <w:rPr>
+          <w:lang w:val="en-US"/>
+        </w:rPr>
+      </w:pPr>
+    </w:p>
+    <w:p>
+      <w:pPr>
+        <w:suppressAutoHyphens w:val="0"/>
+        <w:autoSpaceDE/>
+        <w:rPr>
+          <w:lang w:val="en-US"/>
+        </w:rPr>
+      </w:pPr>
+    </w:p>
+    <w:p>
+      <w:pPr>
+        <w:suppressAutoHyphens w:val="0"/>
+        <w:autoSpaceDE/>
+        <w:rPr>
+          <w:lang w:val="en-US"/>
+        </w:rPr>
+      </w:pPr>
+    </w:p>
+    <w:p>
+      <w:pPr>
+        <w:suppressAutoHyphens w:val="0"/>
+        <w:autoSpaceDE/>
+        <w:rPr>
+          <w:lang w:val="en-US"/>
+        </w:rPr>
+      </w:pPr>
+    </w:p>
+    <w:p>
+      <w:pPr>
+        <w:suppressAutoHyphens w:val="0"/>
+        <w:autoSpaceDE/>
+        <w:rPr>
+          <w:lang w:val="en-US"/>
+        </w:rPr>
+      </w:pPr>
+    </w:p>
+    <w:p>
+      <w:pPr>
+        <w:suppressAutoHyphens w:val="0"/>
+        <w:autoSpaceDE/>
+        <w:rPr>
+          <w:lang w:val="en-US"/>
+        </w:rPr>
+      </w:pPr>
+    </w:p>
+    <w:p>
+      <w:pPr>
+        <w:suppressAutoHyphens w:val="0"/>
+        <w:autoSpaceDE/>
+        <w:rPr>
+          <w:lang w:val="en-US"/>
+        </w:rPr>
+      </w:pPr>
+    </w:p>
+    <w:p>
+      <w:pPr>
+        <w:suppressAutoHyphens w:val="0"/>
+        <w:autoSpaceDE/>
+        <w:rPr>
+          <w:lang w:val="en-US"/>
+        </w:rPr>
+      </w:pPr>
+    </w:p>
+    <w:p>
+      <w:pPr>
+        <w:suppressAutoHyphens w:val="0"/>
+        <w:autoSpaceDE/>
+        <w:rPr>
+          <w:lang w:val="en-US"/>
+        </w:rPr>
+      </w:pPr>
+    </w:p>
+    <w:p>
+      <w:pPr>
+        <w:suppressAutoHyphens w:val="0"/>
+        <w:autoSpaceDE/>
+        <w:rPr>
+          <w:lang w:val="en-US"/>
+        </w:rPr>
+      </w:pPr>
+    </w:p>
+    <w:p>
+      <w:pPr>
+        <w:suppressAutoHyphens w:val="0"/>
+        <w:autoSpaceDE/>
+        <w:rPr>
+          <w:lang w:val="en-US"/>
+        </w:rPr>
+      </w:pPr>
+    </w:p>
+    <w:p>
+      <w:pPr>
+        <w:suppressAutoHyphens w:val="0"/>
+        <w:autoSpaceDE/>
+        <w:rPr>
+          <w:lang w:val="en-US"/>
+        </w:rPr>
+      </w:pPr>
+    </w:p>
+    <w:p>
+      <w:pPr>
+        <w:suppressAutoHyphens w:val="0"/>
+        <w:autoSpaceDE/>
+        <w:rPr>
+          <w:lang w:val="en-US"/>
+        </w:rPr>
+      </w:pPr>
+    </w:p>
+    <w:p>
+      <w:pPr>
+        <w:suppressAutoHyphens w:val="0"/>
+        <w:autoSpaceDE/>
+        <w:rPr>
+          <w:lang w:val="en-US"/>
+        </w:rPr>
+      </w:pPr>
+    </w:p>
+    <w:p>
+      <w:pPr>
+        <w:suppressAutoHyphens w:val="0"/>
+        <w:autoSpaceDE/>
+        <w:rPr>
+          <w:lang w:val="en-US"/>
+        </w:rPr>
+      </w:pPr>
+    </w:p>
+    <w:p>
+      <w:pPr>
+        <w:suppressAutoHyphens w:val="0"/>
+        <w:autoSpaceDE/>
+        <w:rPr>
+          <w:lang w:val="en-US"/>
+        </w:rPr>
+      </w:pPr>
+    </w:p>
+    <w:p>
+      <w:pPr>
+        <w:suppressAutoHyphens w:val="0"/>
+        <w:autoSpaceDE/>
+        <w:rPr>
+          <w:lang w:val="en-US"/>
+        </w:rPr>
+      </w:pPr>
+    </w:p>
+    <w:p>
+      <w:pPr>
+        <w:suppressAutoHyphens w:val="0"/>
+        <w:autoSpaceDE/>
+        <w:rPr>
+          <w:lang w:val="en-US"/>
+        </w:rPr>
+      </w:pPr>
+    </w:p>
+    <w:p>
+      <w:pPr>
+        <w:suppressAutoHyphens w:val="0"/>
+        <w:autoSpaceDE/>
+        <w:rPr>
+          <w:lang w:val="en-US"/>
+        </w:rPr>
+      </w:pPr>
+    </w:p>
+    <w:p>
+      <w:pPr>
+        <w:suppressAutoHyphens w:val="0"/>
+        <w:autoSpaceDE/>
+        <w:rPr>
+          <w:lang w:val="en-US"/>
+        </w:rPr>
+      </w:pPr>
+    </w:p>
+    <w:p>
+      <w:pPr>
+        <w:suppressAutoHyphens w:val="0"/>
+        <w:autoSpaceDE/>
+        <w:rPr>
+          <w:lang w:val="en-US"/>
+        </w:rPr>
+      </w:pPr>
+    </w:p>
+    <w:p>
+      <w:pPr>
+        <w:suppressAutoHyphens w:val="0"/>
+        <w:autoSpaceDE/>
+        <w:rPr>
+          <w:lang w:val="en-US"/>
+        </w:rPr>
+      </w:pPr>
+    </w:p>
+    <w:p>
+      <w:pPr>
+        <w:suppressAutoHyphens w:val="0"/>
+        <w:autoSpaceDE/>
+        <w:rPr>
+          <w:lang w:val="en-US"/>
+        </w:rPr>
+      </w:pPr>
+    </w:p>
+    <w:p>
+      <w:pPr>
+        <w:suppressAutoHyphens w:val="0"/>
+        <w:autoSpaceDE/>
+        <w:rPr>
+          <w:lang w:val="en-US"/>
+        </w:rPr>
       </w:pPr>
     </w:p>
     <w:sectPr>
@@ -4284,26 +4238,6 @@
 </file>
 
 <file path=customXml/item1.xml><?xml version="1.0" encoding="utf-8"?>
-<p:properties xmlns:p="http://schemas.microsoft.com/office/2006/metadata/properties" xmlns:xsi="http://www.w3.org/2001/XMLSchema-instance" xmlns:pc="http://schemas.microsoft.com/office/infopath/2007/PartnerControls">
-  <documentManagement>
-    <lcf76f155ced4ddcb4097134ff3c332f xmlns="bf923252-d9de-4d7e-8c79-34fe7a9365fc">
-      <Terms xmlns="http://schemas.microsoft.com/office/infopath/2007/PartnerControls"/>
-    </lcf76f155ced4ddcb4097134ff3c332f>
-    <TaxCatchAll xmlns="d7ec3f4b-578b-4b8a-8b19-16f88c103ab5" xsi:nil="true"/>
-  </documentManagement>
-</p:properties>
-</file>
-
-<file path=customXml/item2.xml><?xml version="1.0" encoding="utf-8"?>
-<?mso-contentType ?>
-<FormTemplates xmlns="http://schemas.microsoft.com/sharepoint/v3/contenttype/forms">
-  <Display>DocumentLibraryForm</Display>
-  <Edit>DocumentLibraryForm</Edit>
-  <New>DocumentLibraryForm</New>
-</FormTemplates>
-</file>
-
-<file path=customXml/item3.xml><?xml version="1.0" encoding="utf-8"?>
 <ct:contentTypeSchema xmlns:ct="http://schemas.microsoft.com/office/2006/metadata/contentType" xmlns:ma="http://schemas.microsoft.com/office/2006/metadata/properties/metaAttributes" ct:_="" ma:_="" ma:contentTypeName="Документ" ma:contentTypeID="0x010100E7B8376D1F5A18429F712285D23B0878" ma:contentTypeVersion="11" ma:contentTypeDescription="Создание документа." ma:contentTypeScope="" ma:versionID="7ba5f7bfe85362e08a5a7fd96031f1f6">
   <xsd:schema xmlns:xsd="http://www.w3.org/2001/XMLSchema" xmlns:xs="http://www.w3.org/2001/XMLSchema" xmlns:p="http://schemas.microsoft.com/office/2006/metadata/properties" xmlns:ns2="bf923252-d9de-4d7e-8c79-34fe7a9365fc" xmlns:ns3="d7ec3f4b-578b-4b8a-8b19-16f88c103ab5" targetNamespace="http://schemas.microsoft.com/office/2006/metadata/properties" ma:root="true" ma:fieldsID="46025d204492797a143432b01339e819" ns2:_="" ns3:_="">
     <xsd:import namespace="bf923252-d9de-4d7e-8c79-34fe7a9365fc"/>
@@ -4498,26 +4432,27 @@
 </ct:contentTypeSchema>
 </file>
 
-<file path=customXml/itemProps1.xml><?xml version="1.0" encoding="utf-8"?>
-<ds:datastoreItem xmlns:ds="http://schemas.openxmlformats.org/officeDocument/2006/customXml" ds:itemID="{96F5CDEC-030F-4018-AC5A-E9CA68E90F34}">
-  <ds:schemaRefs>
-    <ds:schemaRef ds:uri="http://schemas.microsoft.com/office/2006/metadata/properties"/>
-    <ds:schemaRef ds:uri="http://schemas.microsoft.com/office/infopath/2007/PartnerControls"/>
-    <ds:schemaRef ds:uri="bf923252-d9de-4d7e-8c79-34fe7a9365fc"/>
-    <ds:schemaRef ds:uri="d7ec3f4b-578b-4b8a-8b19-16f88c103ab5"/>
-  </ds:schemaRefs>
-</ds:datastoreItem>
+<file path=customXml/item2.xml><?xml version="1.0" encoding="utf-8"?>
+<?mso-contentType ?>
+<FormTemplates xmlns="http://schemas.microsoft.com/sharepoint/v3/contenttype/forms">
+  <Display>DocumentLibraryForm</Display>
+  <Edit>DocumentLibraryForm</Edit>
+  <New>DocumentLibraryForm</New>
+</FormTemplates>
 </file>
 
-<file path=customXml/itemProps2.xml><?xml version="1.0" encoding="utf-8"?>
-<ds:datastoreItem xmlns:ds="http://schemas.openxmlformats.org/officeDocument/2006/customXml" ds:itemID="{201732E2-556B-4453-8815-83A6C1DF3416}">
-  <ds:schemaRefs>
-    <ds:schemaRef ds:uri="http://schemas.microsoft.com/sharepoint/v3/contenttype/forms"/>
-  </ds:schemaRefs>
-</ds:datastoreItem>
+<file path=customXml/item3.xml><?xml version="1.0" encoding="utf-8"?>
+<p:properties xmlns:p="http://schemas.microsoft.com/office/2006/metadata/properties" xmlns:xsi="http://www.w3.org/2001/XMLSchema-instance" xmlns:pc="http://schemas.microsoft.com/office/infopath/2007/PartnerControls">
+  <documentManagement>
+    <lcf76f155ced4ddcb4097134ff3c332f xmlns="bf923252-d9de-4d7e-8c79-34fe7a9365fc">
+      <Terms xmlns="http://schemas.microsoft.com/office/infopath/2007/PartnerControls"/>
+    </lcf76f155ced4ddcb4097134ff3c332f>
+    <TaxCatchAll xmlns="d7ec3f4b-578b-4b8a-8b19-16f88c103ab5" xsi:nil="true"/>
+  </documentManagement>
+</p:properties>
 </file>
 
-<file path=customXml/itemProps3.xml><?xml version="1.0" encoding="utf-8"?>
+<file path=customXml/itemProps1.xml><?xml version="1.0" encoding="utf-8"?>
 <ds:datastoreItem xmlns:ds="http://schemas.openxmlformats.org/officeDocument/2006/customXml" ds:itemID="{62AE12FD-9E87-4943-8D3C-AF4B190AD951}">
   <ds:schemaRefs>
     <ds:schemaRef ds:uri="http://schemas.microsoft.com/office/2006/metadata/contentType"/>
@@ -4534,4 +4469,23 @@
     <ds:schemaRef ds:uri="http://schemas.microsoft.com/internal/obd"/>
   </ds:schemaRefs>
 </ds:datastoreItem>
+</file>
+
+<file path=customXml/itemProps2.xml><?xml version="1.0" encoding="utf-8"?>
+<ds:datastoreItem xmlns:ds="http://schemas.openxmlformats.org/officeDocument/2006/customXml" ds:itemID="{201732E2-556B-4453-8815-83A6C1DF3416}">
+  <ds:schemaRefs>
+    <ds:schemaRef ds:uri="http://schemas.microsoft.com/sharepoint/v3/contenttype/forms"/>
+  </ds:schemaRefs>
+</ds:datastoreItem>
+</file>
+
+<file path=customXml/itemProps3.xml><?xml version="1.0" encoding="utf-8"?>
+<ds:datastoreItem xmlns:ds="http://schemas.openxmlformats.org/officeDocument/2006/customXml" ds:itemID="{96F5CDEC-030F-4018-AC5A-E9CA68E90F34}">
+  <ds:schemaRefs>
+    <ds:schemaRef ds:uri="http://schemas.microsoft.com/office/2006/metadata/properties"/>
+    <ds:schemaRef ds:uri="http://schemas.microsoft.com/office/infopath/2007/PartnerControls"/>
+    <ds:schemaRef ds:uri="bf923252-d9de-4d7e-8c79-34fe7a9365fc"/>
+    <ds:schemaRef ds:uri="d7ec3f4b-578b-4b8a-8b19-16f88c103ab5"/>
+  </ds:schemaRefs>
+</ds:datastoreItem>
 </file>
</xml_diff>

<commit_message>
add docker compatibility (not fully, has some problems with protocols in docker image)
</commit_message>
<xml_diff>
--- a/src/main/resources/template.docx
+++ b/src/main/resources/template.docx
@@ -3356,42 +3356,7 @@
                 <w:sz w:val="24"/>
                 <w:szCs w:val="24"/>
               </w:rPr>
-              <w:t>«</w:t>
-            </w:r>
-            <w:r>
-              <w:rPr>
-                <w:rFonts w:ascii="Times New Roman" w:hAnsi="Times New Roman" w:cs="Times New Roman"/>
-                <w:sz w:val="24"/>
-                <w:szCs w:val="24"/>
-              </w:rPr>
-              <w:t>{{</w:t>
-            </w:r>
-            <w:proofErr w:type="spellStart"/>
-            <w:r>
-              <w:rPr>
-                <w:rFonts w:ascii="Times New Roman" w:hAnsi="Times New Roman" w:cs="Times New Roman"/>
-                <w:sz w:val="24"/>
-                <w:szCs w:val="24"/>
-                <w:lang w:val="en-US"/>
-              </w:rPr>
-              <w:t>ididk</w:t>
-            </w:r>
-            <w:proofErr w:type="spellEnd"/>
-            <w:r>
-              <w:rPr>
-                <w:rFonts w:ascii="Times New Roman" w:hAnsi="Times New Roman" w:cs="Times New Roman"/>
-                <w:sz w:val="24"/>
-                <w:szCs w:val="24"/>
-              </w:rPr>
-              <w:t>}}</w:t>
-            </w:r>
-            <w:r>
-              <w:rPr>
-                <w:rFonts w:ascii="Times New Roman" w:hAnsi="Times New Roman" w:cs="Times New Roman"/>
-                <w:sz w:val="24"/>
-                <w:szCs w:val="24"/>
-              </w:rPr>
-              <w:t>».</w:t>
+              <w:t>«».</w:t>
             </w:r>
           </w:p>
         </w:tc>

</xml_diff>